<commit_message>
work 3 is done
</commit_message>
<xml_diff>
--- a/semester#1/Отчёт_Соболев.docx
+++ b/semester#1/Отчёт_Соболев.docx
@@ -396,7 +396,7 @@
             </w:rPr>
             <w:fldChar w:fldCharType="separate"/>
           </w:r>
-          <w:hyperlink w:anchor="_Toc53331828" w:history="1">
+          <w:hyperlink w:anchor="_Toc54611898" w:history="1">
             <w:r>
               <w:rPr>
                 <w:rStyle w:val="a4"/>
@@ -423,7 +423,7 @@
                 <w:noProof/>
                 <w:webHidden/>
               </w:rPr>
-              <w:instrText xml:space="preserve"> PAGEREF _Toc53331828 \h </w:instrText>
+              <w:instrText xml:space="preserve"> PAGEREF _Toc54611898 \h </w:instrText>
             </w:r>
             <w:r>
               <w:rPr>
@@ -468,7 +468,7 @@
               <w:lang w:eastAsia="ru-RU"/>
             </w:rPr>
           </w:pPr>
-          <w:hyperlink w:anchor="_Toc53331829" w:history="1">
+          <w:hyperlink w:anchor="_Toc54611899" w:history="1">
             <w:r>
               <w:rPr>
                 <w:rStyle w:val="a4"/>
@@ -495,7 +495,7 @@
                 <w:noProof/>
                 <w:webHidden/>
               </w:rPr>
-              <w:instrText xml:space="preserve"> PAGEREF _Toc53331829 \h </w:instrText>
+              <w:instrText xml:space="preserve"> PAGEREF _Toc54611899 \h </w:instrText>
             </w:r>
             <w:r>
               <w:rPr>
@@ -540,7 +540,7 @@
               <w:lang w:eastAsia="ru-RU"/>
             </w:rPr>
           </w:pPr>
-          <w:hyperlink w:anchor="_Toc53331830" w:history="1">
+          <w:hyperlink w:anchor="_Toc54611900" w:history="1">
             <w:r>
               <w:rPr>
                 <w:rStyle w:val="a4"/>
@@ -567,7 +567,7 @@
                 <w:noProof/>
                 <w:webHidden/>
               </w:rPr>
-              <w:instrText xml:space="preserve"> PAGEREF _Toc53331830 \h </w:instrText>
+              <w:instrText xml:space="preserve"> PAGEREF _Toc54611900 \h </w:instrText>
             </w:r>
             <w:r>
               <w:rPr>
@@ -612,7 +612,7 @@
               <w:lang w:eastAsia="ru-RU"/>
             </w:rPr>
           </w:pPr>
-          <w:hyperlink w:anchor="_Toc53331831" w:history="1">
+          <w:hyperlink w:anchor="_Toc54611901" w:history="1">
             <w:r>
               <w:rPr>
                 <w:rStyle w:val="a4"/>
@@ -662,7 +662,7 @@
                 <w:noProof/>
                 <w:webHidden/>
               </w:rPr>
-              <w:instrText xml:space="preserve"> PAGEREF _Toc53331831 \h </w:instrText>
+              <w:instrText xml:space="preserve"> PAGEREF _Toc54611901 \h </w:instrText>
             </w:r>
             <w:r>
               <w:rPr>
@@ -707,7 +707,7 @@
               <w:lang w:eastAsia="ru-RU"/>
             </w:rPr>
           </w:pPr>
-          <w:hyperlink w:anchor="_Toc53331832" w:history="1">
+          <w:hyperlink w:anchor="_Toc54611902" w:history="1">
             <w:r>
               <w:rPr>
                 <w:rStyle w:val="a4"/>
@@ -734,7 +734,7 @@
                 <w:noProof/>
                 <w:webHidden/>
               </w:rPr>
-              <w:instrText xml:space="preserve"> PAGEREF _Toc53331832 \h </w:instrText>
+              <w:instrText xml:space="preserve"> PAGEREF _Toc54611902 \h </w:instrText>
             </w:r>
             <w:r>
               <w:rPr>
@@ -779,7 +779,7 @@
               <w:lang w:eastAsia="ru-RU"/>
             </w:rPr>
           </w:pPr>
-          <w:hyperlink w:anchor="_Toc53331833" w:history="1">
+          <w:hyperlink w:anchor="_Toc54611903" w:history="1">
             <w:r>
               <w:rPr>
                 <w:rStyle w:val="a4"/>
@@ -806,7 +806,7 @@
                 <w:noProof/>
                 <w:webHidden/>
               </w:rPr>
-              <w:instrText xml:space="preserve"> PAGEREF _Toc53331833 \h </w:instrText>
+              <w:instrText xml:space="preserve"> PAGEREF _Toc54611903 \h </w:instrText>
             </w:r>
             <w:r>
               <w:rPr>
@@ -855,7 +855,7 @@
               <w:lang w:eastAsia="ru-RU"/>
             </w:rPr>
           </w:pPr>
-          <w:hyperlink w:anchor="_Toc53331834" w:history="1">
+          <w:hyperlink w:anchor="_Toc54611904" w:history="1">
             <w:r>
               <w:rPr>
                 <w:rStyle w:val="a4"/>
@@ -882,7 +882,7 @@
                 <w:noProof/>
                 <w:webHidden/>
               </w:rPr>
-              <w:instrText xml:space="preserve"> PAGEREF _Toc53331834 \h </w:instrText>
+              <w:instrText xml:space="preserve"> PAGEREF _Toc54611904 \h </w:instrText>
             </w:r>
             <w:r>
               <w:rPr>
@@ -927,7 +927,7 @@
               <w:lang w:eastAsia="ru-RU"/>
             </w:rPr>
           </w:pPr>
-          <w:hyperlink w:anchor="_Toc53331835" w:history="1">
+          <w:hyperlink w:anchor="_Toc54611905" w:history="1">
             <w:r>
               <w:rPr>
                 <w:rStyle w:val="a4"/>
@@ -954,7 +954,7 @@
                 <w:noProof/>
                 <w:webHidden/>
               </w:rPr>
-              <w:instrText xml:space="preserve"> PAGEREF _Toc53331835 \h </w:instrText>
+              <w:instrText xml:space="preserve"> PAGEREF _Toc54611905 \h </w:instrText>
             </w:r>
             <w:r>
               <w:rPr>
@@ -999,7 +999,7 @@
               <w:lang w:eastAsia="ru-RU"/>
             </w:rPr>
           </w:pPr>
-          <w:hyperlink w:anchor="_Toc53331836" w:history="1">
+          <w:hyperlink w:anchor="_Toc54611906" w:history="1">
             <w:r>
               <w:rPr>
                 <w:rStyle w:val="a4"/>
@@ -1026,7 +1026,7 @@
                 <w:noProof/>
                 <w:webHidden/>
               </w:rPr>
-              <w:instrText xml:space="preserve"> PAGEREF _Toc53331836 \h </w:instrText>
+              <w:instrText xml:space="preserve"> PAGEREF _Toc54611906 \h </w:instrText>
             </w:r>
             <w:r>
               <w:rPr>
@@ -1071,7 +1071,7 @@
               <w:lang w:eastAsia="ru-RU"/>
             </w:rPr>
           </w:pPr>
-          <w:hyperlink w:anchor="_Toc53331837" w:history="1">
+          <w:hyperlink w:anchor="_Toc54611907" w:history="1">
             <w:r>
               <w:rPr>
                 <w:rStyle w:val="a4"/>
@@ -1121,7 +1121,7 @@
                 <w:noProof/>
                 <w:webHidden/>
               </w:rPr>
-              <w:instrText xml:space="preserve"> PAGEREF _Toc53331837 \h </w:instrText>
+              <w:instrText xml:space="preserve"> PAGEREF _Toc54611907 \h </w:instrText>
             </w:r>
             <w:r>
               <w:rPr>
@@ -1166,7 +1166,7 @@
               <w:lang w:eastAsia="ru-RU"/>
             </w:rPr>
           </w:pPr>
-          <w:hyperlink w:anchor="_Toc53331838" w:history="1">
+          <w:hyperlink w:anchor="_Toc54611908" w:history="1">
             <w:r>
               <w:rPr>
                 <w:rStyle w:val="a4"/>
@@ -1193,7 +1193,7 @@
                 <w:noProof/>
                 <w:webHidden/>
               </w:rPr>
-              <w:instrText xml:space="preserve"> PAGEREF _Toc53331838 \h </w:instrText>
+              <w:instrText xml:space="preserve"> PAGEREF _Toc54611908 \h </w:instrText>
             </w:r>
             <w:r>
               <w:rPr>
@@ -1238,7 +1238,7 @@
               <w:lang w:eastAsia="ru-RU"/>
             </w:rPr>
           </w:pPr>
-          <w:hyperlink w:anchor="_Toc53331839" w:history="1">
+          <w:hyperlink w:anchor="_Toc54611909" w:history="1">
             <w:r>
               <w:rPr>
                 <w:rStyle w:val="a4"/>
@@ -1265,85 +1265,7 @@
                 <w:noProof/>
                 <w:webHidden/>
               </w:rPr>
-              <w:instrText xml:space="preserve"> PAGEREF _Toc53331839 \h </w:instrText>
-            </w:r>
-            <w:r>
-              <w:rPr>
-                <w:noProof/>
-                <w:webHidden/>
-              </w:rPr>
-            </w:r>
-            <w:r>
-              <w:rPr>
-                <w:noProof/>
-                <w:webHidden/>
-              </w:rPr>
-              <w:fldChar w:fldCharType="separate"/>
-            </w:r>
-            <w:r>
-              <w:rPr>
-                <w:noProof/>
-                <w:webHidden/>
-              </w:rPr>
-              <w:t>6</w:t>
-            </w:r>
-            <w:r>
-              <w:rPr>
-                <w:noProof/>
-                <w:webHidden/>
-              </w:rPr>
-              <w:fldChar w:fldCharType="end"/>
-            </w:r>
-          </w:hyperlink>
-        </w:p>
-        <w:p>
-          <w:pPr>
-            <w:pStyle w:val="21"/>
-            <w:tabs>
-              <w:tab w:val="right" w:leader="dot" w:pos="9339"/>
-            </w:tabs>
-            <w:rPr>
-              <w:rFonts w:eastAsiaTheme="minorEastAsia" w:cstheme="minorBidi"/>
-              <w:b w:val="0"/>
-              <w:bCs w:val="0"/>
-              <w:noProof/>
-              <w:lang w:eastAsia="ru-RU"/>
-            </w:rPr>
-          </w:pPr>
-          <w:hyperlink w:anchor="_Toc53331840" w:history="1">
-            <m:oMath>
-              <m:r>
-                <m:rPr>
-                  <m:sty m:val="bi"/>
-                </m:rPr>
-                <w:rPr>
-                  <w:rStyle w:val="a4"/>
-                  <w:rFonts w:ascii="Cambria Math" w:hAnsi="Cambria Math"/>
-                  <w:noProof/>
-                </w:rPr>
-                <m:t>P= b2= 22=4</m:t>
-              </m:r>
-            </m:oMath>
-            <w:r>
-              <w:rPr>
-                <w:noProof/>
-                <w:webHidden/>
-              </w:rPr>
-              <w:tab/>
-            </w:r>
-            <w:r>
-              <w:rPr>
-                <w:noProof/>
-                <w:webHidden/>
-              </w:rPr>
-              <w:fldChar w:fldCharType="begin"/>
-            </w:r>
-            <w:r>
-              <w:rPr>
-                <w:noProof/>
-                <w:webHidden/>
-              </w:rPr>
-              <w:instrText xml:space="preserve"> PAGEREF _Toc53331840 \h </w:instrText>
+              <w:instrText xml:space="preserve"> PAGEREF _Toc54611909 \h </w:instrText>
             </w:r>
             <w:r>
               <w:rPr>
@@ -1392,7 +1314,7 @@
               <w:lang w:eastAsia="ru-RU"/>
             </w:rPr>
           </w:pPr>
-          <w:hyperlink w:anchor="_Toc53331841" w:history="1">
+          <w:hyperlink w:anchor="_Toc54611910" w:history="1">
             <w:r>
               <w:rPr>
                 <w:rStyle w:val="a4"/>
@@ -1419,7 +1341,7 @@
                 <w:noProof/>
                 <w:webHidden/>
               </w:rPr>
-              <w:instrText xml:space="preserve"> PAGEREF _Toc53331841 \h </w:instrText>
+              <w:instrText xml:space="preserve"> PAGEREF _Toc54611910 \h </w:instrText>
             </w:r>
             <w:r>
               <w:rPr>
@@ -1464,7 +1386,7 @@
               <w:lang w:eastAsia="ru-RU"/>
             </w:rPr>
           </w:pPr>
-          <w:hyperlink w:anchor="_Toc53331842" w:history="1">
+          <w:hyperlink w:anchor="_Toc54611911" w:history="1">
             <w:r>
               <w:rPr>
                 <w:rStyle w:val="a4"/>
@@ -1491,7 +1413,7 @@
                 <w:noProof/>
                 <w:webHidden/>
               </w:rPr>
-              <w:instrText xml:space="preserve"> PAGEREF _Toc53331842 \h </w:instrText>
+              <w:instrText xml:space="preserve"> PAGEREF _Toc54611911 \h </w:instrText>
             </w:r>
             <w:r>
               <w:rPr>
@@ -1536,7 +1458,7 @@
               <w:lang w:eastAsia="ru-RU"/>
             </w:rPr>
           </w:pPr>
-          <w:hyperlink w:anchor="_Toc53331843" w:history="1">
+          <w:hyperlink w:anchor="_Toc54611912" w:history="1">
             <w:r>
               <w:rPr>
                 <w:rStyle w:val="a4"/>
@@ -1563,7 +1485,7 @@
                 <w:noProof/>
                 <w:webHidden/>
               </w:rPr>
-              <w:instrText xml:space="preserve"> PAGEREF _Toc53331843 \h </w:instrText>
+              <w:instrText xml:space="preserve"> PAGEREF _Toc54611912 \h </w:instrText>
             </w:r>
             <w:r>
               <w:rPr>
@@ -1608,12 +1530,99 @@
               <w:lang w:eastAsia="ru-RU"/>
             </w:rPr>
           </w:pPr>
-          <w:hyperlink w:anchor="_Toc53331844" w:history="1">
+          <w:hyperlink w:anchor="_Toc54611913" w:history="1">
             <w:r>
               <w:rPr>
                 <w:rStyle w:val="a4"/>
                 <w:noProof/>
               </w:rPr>
+              <w:t>Код</w:t>
+            </w:r>
+            <w:r>
+              <w:rPr>
+                <w:rStyle w:val="a4"/>
+                <w:noProof/>
+                <w:lang w:val="en-US"/>
+              </w:rPr>
+              <w:t xml:space="preserve"> </w:t>
+            </w:r>
+            <w:r>
+              <w:rPr>
+                <w:rStyle w:val="a4"/>
+                <w:noProof/>
+              </w:rPr>
+              <w:t>программы</w:t>
+            </w:r>
+            <w:r>
+              <w:rPr>
+                <w:noProof/>
+                <w:webHidden/>
+              </w:rPr>
+              <w:tab/>
+            </w:r>
+            <w:r>
+              <w:rPr>
+                <w:noProof/>
+                <w:webHidden/>
+              </w:rPr>
+              <w:fldChar w:fldCharType="begin"/>
+            </w:r>
+            <w:r>
+              <w:rPr>
+                <w:noProof/>
+                <w:webHidden/>
+              </w:rPr>
+              <w:instrText xml:space="preserve"> PAGEREF _Toc54611913 \h </w:instrText>
+            </w:r>
+            <w:r>
+              <w:rPr>
+                <w:noProof/>
+                <w:webHidden/>
+              </w:rPr>
+            </w:r>
+            <w:r>
+              <w:rPr>
+                <w:noProof/>
+                <w:webHidden/>
+              </w:rPr>
+              <w:fldChar w:fldCharType="separate"/>
+            </w:r>
+            <w:r>
+              <w:rPr>
+                <w:noProof/>
+                <w:webHidden/>
+              </w:rPr>
+              <w:t>8</w:t>
+            </w:r>
+            <w:r>
+              <w:rPr>
+                <w:noProof/>
+                <w:webHidden/>
+              </w:rPr>
+              <w:fldChar w:fldCharType="end"/>
+            </w:r>
+          </w:hyperlink>
+        </w:p>
+        <w:p>
+          <w:pPr>
+            <w:pStyle w:val="21"/>
+            <w:tabs>
+              <w:tab w:val="right" w:leader="dot" w:pos="9339"/>
+            </w:tabs>
+            <w:rPr>
+              <w:rFonts w:eastAsiaTheme="minorEastAsia" w:cstheme="minorBidi"/>
+              <w:b w:val="0"/>
+              <w:bCs w:val="0"/>
+              <w:noProof/>
+              <w:lang w:eastAsia="ru-RU"/>
+            </w:rPr>
+          </w:pPr>
+          <w:hyperlink w:anchor="_Toc54611914" w:history="1">
+            <w:r>
+              <w:rPr>
+                <w:rStyle w:val="a4"/>
+                <w:noProof/>
+              </w:rPr>
               <w:t>Ручной расчёт</w:t>
             </w:r>
             <w:r>
@@ -1635,7 +1644,7 @@
                 <w:noProof/>
                 <w:webHidden/>
               </w:rPr>
-              <w:instrText xml:space="preserve"> PAGEREF _Toc53331844 \h </w:instrText>
+              <w:instrText xml:space="preserve"> PAGEREF _Toc54611914 \h </w:instrText>
             </w:r>
             <w:r>
               <w:rPr>
@@ -1655,7 +1664,7 @@
                 <w:noProof/>
                 <w:webHidden/>
               </w:rPr>
-              <w:t>7</w:t>
+              <w:t>8</w:t>
             </w:r>
             <w:r>
               <w:rPr>
@@ -1707,7 +1716,7 @@
       <w:pPr>
         <w:pStyle w:val="1"/>
       </w:pPr>
-      <w:bookmarkStart w:id="0" w:name="_Toc53331828"/>
+      <w:bookmarkStart w:id="0" w:name="_Toc54611898"/>
       <w:r>
         <w:t>Лабораторная работа №1</w:t>
       </w:r>
@@ -1717,7 +1726,7 @@
       <w:pPr>
         <w:pStyle w:val="2"/>
       </w:pPr>
-      <w:bookmarkStart w:id="1" w:name="_Toc53331829"/>
+      <w:bookmarkStart w:id="1" w:name="_Toc54611899"/>
       <w:r>
         <w:t>Текст задания</w:t>
       </w:r>
@@ -1773,7 +1782,7 @@
       <w:pPr>
         <w:pStyle w:val="2"/>
       </w:pPr>
-      <w:bookmarkStart w:id="2" w:name="_Toc53331830"/>
+      <w:bookmarkStart w:id="2" w:name="_Toc54611900"/>
       <w:r>
         <w:lastRenderedPageBreak/>
         <w:t>Блок-схема программы.</w:t>
@@ -1851,7 +1860,7 @@
           <w:lang w:val="en-US"/>
         </w:rPr>
       </w:pPr>
-      <w:bookmarkStart w:id="3" w:name="_Toc53331831"/>
+      <w:bookmarkStart w:id="3" w:name="_Toc54611901"/>
       <w:r>
         <w:t>Код</w:t>
       </w:r>
@@ -3317,7 +3326,7 @@
       <w:pPr>
         <w:pStyle w:val="2"/>
       </w:pPr>
-      <w:bookmarkStart w:id="4" w:name="_Toc53331832"/>
+      <w:bookmarkStart w:id="4" w:name="_Toc54611902"/>
       <w:r>
         <w:t>Данные с ПК в форматированном виде.</w:t>
       </w:r>
@@ -3349,7 +3358,7 @@
       <w:pPr>
         <w:pStyle w:val="2"/>
       </w:pPr>
-      <w:bookmarkStart w:id="5" w:name="_Toc53331833"/>
+      <w:bookmarkStart w:id="5" w:name="_Toc54611903"/>
       <w:r>
         <w:t>Ручной расчет.</w:t>
       </w:r>
@@ -4074,7 +4083,7 @@
       <w:pPr>
         <w:pStyle w:val="1"/>
       </w:pPr>
-      <w:bookmarkStart w:id="6" w:name="_Toc53331834"/>
+      <w:bookmarkStart w:id="6" w:name="_Toc54611904"/>
       <w:r>
         <w:lastRenderedPageBreak/>
         <w:t>Лабораторная работа №2</w:t>
@@ -4085,7 +4094,7 @@
       <w:pPr>
         <w:pStyle w:val="2"/>
       </w:pPr>
-      <w:bookmarkStart w:id="7" w:name="_Toc53331835"/>
+      <w:bookmarkStart w:id="7" w:name="_Toc54611905"/>
       <w:r>
         <w:t>Текст задания.</w:t>
       </w:r>
@@ -4141,7 +4150,7 @@
       <w:pPr>
         <w:pStyle w:val="2"/>
       </w:pPr>
-      <w:bookmarkStart w:id="8" w:name="_Toc53331836"/>
+      <w:bookmarkStart w:id="8" w:name="_Toc54611906"/>
       <w:r>
         <w:t>Блок-схема программы.</w:t>
       </w:r>
@@ -4206,7 +4215,7 @@
           <w:lang w:val="en-US"/>
         </w:rPr>
       </w:pPr>
-      <w:bookmarkStart w:id="9" w:name="_Toc53331837"/>
+      <w:bookmarkStart w:id="9" w:name="_Toc54611907"/>
       <w:r>
         <w:lastRenderedPageBreak/>
         <w:t>Код</w:t>
@@ -4621,7 +4630,7 @@
       <w:pPr>
         <w:pStyle w:val="2"/>
       </w:pPr>
-      <w:bookmarkStart w:id="10" w:name="_Toc53331838"/>
+      <w:bookmarkStart w:id="10" w:name="_Toc54611908"/>
       <w:r>
         <w:t>Данные с ПК в форматированном виде.</w:t>
       </w:r>
@@ -4639,7 +4648,7 @@
       <w:pPr>
         <w:pStyle w:val="2"/>
       </w:pPr>
-      <w:bookmarkStart w:id="11" w:name="_Toc53331839"/>
+      <w:bookmarkStart w:id="11" w:name="_Toc54611909"/>
       <w:r>
         <w:t>Ручной расчет.</w:t>
       </w:r>
@@ -4696,7 +4705,6 @@
           <w:b/>
         </w:rPr>
       </w:pPr>
-      <w:bookmarkStart w:id="12" w:name="_Toc53331840"/>
       <m:oMathPara>
         <m:oMath>
           <m:r>
@@ -4793,7 +4801,6 @@
           </m:r>
         </m:oMath>
       </m:oMathPara>
-      <w:bookmarkEnd w:id="12"/>
     </w:p>
     <w:p>
       <w:pPr>
@@ -4828,29 +4835,34 @@
     <w:p>
       <w:pPr>
         <w:pStyle w:val="1"/>
+      </w:pPr>
+      <w:r>
+        <w:lastRenderedPageBreak/>
+        <w:t xml:space="preserve">Лабораторная </w:t>
+      </w:r>
+      <w:r>
+        <w:t>работа №3</w:t>
+      </w:r>
+    </w:p>
+    <w:p>
+      <w:pPr>
+        <w:pStyle w:val="2"/>
         <w:rPr>
           <w:rFonts w:eastAsiaTheme="minorEastAsia"/>
         </w:rPr>
       </w:pPr>
-      <w:bookmarkStart w:id="13" w:name="_Toc53331841"/>
       <w:r>
         <w:rPr>
           <w:rFonts w:eastAsiaTheme="minorEastAsia"/>
         </w:rPr>
-        <w:lastRenderedPageBreak/>
-        <w:t>Лабораторная работа №4</w:t>
-      </w:r>
-      <w:bookmarkEnd w:id="13"/>
-    </w:p>
-    <w:p>
-      <w:pPr>
-        <w:pStyle w:val="2"/>
-      </w:pPr>
-      <w:bookmarkStart w:id="14" w:name="_Toc53331842"/>
-      <w:r>
-        <w:t>Текст задания</w:t>
-      </w:r>
-      <w:bookmarkEnd w:id="14"/>
+        <w:t>Тек</w:t>
+      </w:r>
+      <w:r>
+        <w:rPr>
+          <w:rFonts w:eastAsiaTheme="minorEastAsia"/>
+        </w:rPr>
+        <w:t>ст задания</w:t>
+      </w:r>
     </w:p>
     <w:p>
       <w:r>
@@ -4859,10 +4871,10 @@
           <w:lang w:eastAsia="ru-RU"/>
         </w:rPr>
         <w:drawing>
-          <wp:inline distT="0" distB="0" distL="0" distR="0" wp14:anchorId="26191D77" wp14:editId="6ECAD0F2">
-            <wp:extent cx="4960620" cy="1745688"/>
-            <wp:effectExtent l="0" t="0" r="0" b="6985"/>
-            <wp:docPr id="13" name="Рисунок 13"/>
+          <wp:inline distT="0" distB="0" distL="0" distR="0" wp14:anchorId="46326FAF" wp14:editId="6133FC47">
+            <wp:extent cx="5936615" cy="407035"/>
+            <wp:effectExtent l="0" t="0" r="6985" b="0"/>
+            <wp:docPr id="2" name="Рисунок 2"/>
             <wp:cNvGraphicFramePr>
               <a:graphicFrameLocks xmlns:a="http://schemas.openxmlformats.org/drawingml/2006/main" noChangeAspect="1"/>
             </wp:cNvGraphicFramePr>
@@ -4882,6 +4894,1031 @@
                   <pic:spPr>
                     <a:xfrm>
                       <a:off x="0" y="0"/>
+                      <a:ext cx="5936615" cy="407035"/>
+                    </a:xfrm>
+                    <a:prstGeom prst="rect">
+                      <a:avLst/>
+                    </a:prstGeom>
+                  </pic:spPr>
+                </pic:pic>
+              </a:graphicData>
+            </a:graphic>
+          </wp:inline>
+        </w:drawing>
+      </w:r>
+    </w:p>
+    <w:p>
+      <w:pPr>
+        <w:pStyle w:val="2"/>
+      </w:pPr>
+      <w:r>
+        <w:t>Блок-схема программы</w:t>
+      </w:r>
+    </w:p>
+    <w:p>
+      <w:r>
+        <w:rPr>
+          <w:noProof/>
+          <w:lang w:eastAsia="ru-RU"/>
+        </w:rPr>
+        <w:drawing>
+          <wp:inline distT="0" distB="0" distL="0" distR="0" wp14:anchorId="6064150A" wp14:editId="4BD118F3">
+            <wp:extent cx="2503943" cy="7496908"/>
+            <wp:effectExtent l="0" t="0" r="0" b="0"/>
+            <wp:docPr id="3" name="Рисунок 3"/>
+            <wp:cNvGraphicFramePr>
+              <a:graphicFrameLocks xmlns:a="http://schemas.openxmlformats.org/drawingml/2006/main" noChangeAspect="1"/>
+            </wp:cNvGraphicFramePr>
+            <a:graphic xmlns:a="http://schemas.openxmlformats.org/drawingml/2006/main">
+              <a:graphicData uri="http://schemas.openxmlformats.org/drawingml/2006/picture">
+                <pic:pic xmlns:pic="http://schemas.openxmlformats.org/drawingml/2006/picture">
+                  <pic:nvPicPr>
+                    <pic:cNvPr id="3" name="3_main().png"/>
+                    <pic:cNvPicPr/>
+                  </pic:nvPicPr>
+                  <pic:blipFill>
+                    <a:blip r:embed="rId14">
+                      <a:extLst>
+                        <a:ext uri="{28A0092B-C50C-407E-A947-70E740481C1C}">
+                          <a14:useLocalDpi xmlns:a14="http://schemas.microsoft.com/office/drawing/2010/main" val="0"/>
+                        </a:ext>
+                      </a:extLst>
+                    </a:blip>
+                    <a:stretch>
+                      <a:fillRect/>
+                    </a:stretch>
+                  </pic:blipFill>
+                  <pic:spPr>
+                    <a:xfrm>
+                      <a:off x="0" y="0"/>
+                      <a:ext cx="2517752" cy="7538252"/>
+                    </a:xfrm>
+                    <a:prstGeom prst="rect">
+                      <a:avLst/>
+                    </a:prstGeom>
+                  </pic:spPr>
+                </pic:pic>
+              </a:graphicData>
+            </a:graphic>
+          </wp:inline>
+        </w:drawing>
+      </w:r>
+    </w:p>
+    <w:p>
+      <w:pPr>
+        <w:pStyle w:val="2"/>
+        <w:rPr>
+          <w:lang w:val="en-US"/>
+        </w:rPr>
+      </w:pPr>
+      <w:r>
+        <w:lastRenderedPageBreak/>
+        <w:t>Код</w:t>
+      </w:r>
+      <w:r>
+        <w:rPr>
+          <w:lang w:val="en-US"/>
+        </w:rPr>
+        <w:t xml:space="preserve"> </w:t>
+      </w:r>
+      <w:r>
+        <w:t>программы</w:t>
+      </w:r>
+    </w:p>
+    <w:p>
+      <w:pPr>
+        <w:pStyle w:val="a6"/>
+        <w:rPr>
+          <w:lang w:val="en-US"/>
+        </w:rPr>
+      </w:pPr>
+      <w:proofErr w:type="spellStart"/>
+      <w:r>
+        <w:rPr>
+          <w:lang w:val="en-US"/>
+        </w:rPr>
+        <w:t>def</w:t>
+      </w:r>
+      <w:proofErr w:type="spellEnd"/>
+      <w:r>
+        <w:rPr>
+          <w:lang w:val="en-US"/>
+        </w:rPr>
+        <w:t xml:space="preserve"> </w:t>
+      </w:r>
+      <w:proofErr w:type="gramStart"/>
+      <w:r>
+        <w:rPr>
+          <w:lang w:val="en-US"/>
+        </w:rPr>
+        <w:t>main(</w:t>
+      </w:r>
+      <w:proofErr w:type="gramEnd"/>
+      <w:r>
+        <w:rPr>
+          <w:lang w:val="en-US"/>
+        </w:rPr>
+        <w:t>):</w:t>
+      </w:r>
+    </w:p>
+    <w:p>
+      <w:pPr>
+        <w:pStyle w:val="a6"/>
+        <w:rPr>
+          <w:lang w:val="en-US"/>
+        </w:rPr>
+      </w:pPr>
+      <w:r>
+        <w:rPr>
+          <w:lang w:val="en-US"/>
+        </w:rPr>
+        <w:t xml:space="preserve">    words = [</w:t>
+      </w:r>
+      <w:proofErr w:type="gramStart"/>
+      <w:r>
+        <w:rPr>
+          <w:lang w:val="en-US"/>
+        </w:rPr>
+        <w:t>input(</w:t>
+      </w:r>
+      <w:proofErr w:type="spellStart"/>
+      <w:proofErr w:type="gramEnd"/>
+      <w:r>
+        <w:rPr>
+          <w:lang w:val="en-US"/>
+        </w:rPr>
+        <w:t>f'Input</w:t>
+      </w:r>
+      <w:proofErr w:type="spellEnd"/>
+      <w:r>
+        <w:rPr>
+          <w:lang w:val="en-US"/>
+        </w:rPr>
+        <w:t xml:space="preserve"> word №{</w:t>
+      </w:r>
+      <w:proofErr w:type="spellStart"/>
+      <w:r>
+        <w:rPr>
+          <w:lang w:val="en-US"/>
+        </w:rPr>
+        <w:t>i</w:t>
+      </w:r>
+      <w:proofErr w:type="spellEnd"/>
+      <w:r>
+        <w:rPr>
+          <w:lang w:val="en-US"/>
+        </w:rPr>
+        <w:t xml:space="preserve">}: ') for </w:t>
+      </w:r>
+      <w:proofErr w:type="spellStart"/>
+      <w:r>
+        <w:rPr>
+          <w:lang w:val="en-US"/>
+        </w:rPr>
+        <w:t>i</w:t>
+      </w:r>
+      <w:proofErr w:type="spellEnd"/>
+      <w:r>
+        <w:rPr>
+          <w:lang w:val="en-US"/>
+        </w:rPr>
+        <w:t xml:space="preserve"> in range(4)]</w:t>
+      </w:r>
+    </w:p>
+    <w:p>
+      <w:pPr>
+        <w:pStyle w:val="a6"/>
+        <w:rPr>
+          <w:lang w:val="en-US"/>
+        </w:rPr>
+      </w:pPr>
+      <w:r>
+        <w:rPr>
+          <w:lang w:val="en-US"/>
+        </w:rPr>
+        <w:t xml:space="preserve">    </w:t>
+      </w:r>
+      <w:proofErr w:type="spellStart"/>
+      <w:r>
+        <w:rPr>
+          <w:lang w:val="en-US"/>
+        </w:rPr>
+        <w:t>longest_word</w:t>
+      </w:r>
+      <w:proofErr w:type="spellEnd"/>
+      <w:r>
+        <w:rPr>
+          <w:lang w:val="en-US"/>
+        </w:rPr>
+        <w:t xml:space="preserve"> = </w:t>
+      </w:r>
+      <w:proofErr w:type="gramStart"/>
+      <w:r>
+        <w:rPr>
+          <w:lang w:val="en-US"/>
+        </w:rPr>
+        <w:t>words[</w:t>
+      </w:r>
+      <w:proofErr w:type="gramEnd"/>
+      <w:r>
+        <w:rPr>
+          <w:lang w:val="en-US"/>
+        </w:rPr>
+        <w:t>0]</w:t>
+      </w:r>
+    </w:p>
+    <w:p>
+      <w:pPr>
+        <w:pStyle w:val="a6"/>
+        <w:rPr>
+          <w:lang w:val="en-US"/>
+        </w:rPr>
+      </w:pPr>
+      <w:r>
+        <w:rPr>
+          <w:lang w:val="en-US"/>
+        </w:rPr>
+        <w:t xml:space="preserve">    </w:t>
+      </w:r>
+      <w:proofErr w:type="spellStart"/>
+      <w:r>
+        <w:rPr>
+          <w:lang w:val="en-US"/>
+        </w:rPr>
+        <w:t>max_len</w:t>
+      </w:r>
+      <w:proofErr w:type="spellEnd"/>
+      <w:r>
+        <w:rPr>
+          <w:lang w:val="en-US"/>
+        </w:rPr>
+        <w:t xml:space="preserve"> = </w:t>
+      </w:r>
+      <w:proofErr w:type="spellStart"/>
+      <w:r>
+        <w:rPr>
+          <w:lang w:val="en-US"/>
+        </w:rPr>
+        <w:t>len</w:t>
+      </w:r>
+      <w:proofErr w:type="spellEnd"/>
+      <w:r>
+        <w:rPr>
+          <w:lang w:val="en-US"/>
+        </w:rPr>
+        <w:t>(</w:t>
+      </w:r>
+      <w:proofErr w:type="spellStart"/>
+      <w:r>
+        <w:rPr>
+          <w:lang w:val="en-US"/>
+        </w:rPr>
+        <w:t>longest_word</w:t>
+      </w:r>
+      <w:proofErr w:type="spellEnd"/>
+      <w:r>
+        <w:rPr>
+          <w:lang w:val="en-US"/>
+        </w:rPr>
+        <w:t>)</w:t>
+      </w:r>
+    </w:p>
+    <w:p>
+      <w:pPr>
+        <w:pStyle w:val="a6"/>
+        <w:rPr>
+          <w:lang w:val="en-US"/>
+        </w:rPr>
+      </w:pPr>
+      <w:r>
+        <w:rPr>
+          <w:lang w:val="en-US"/>
+        </w:rPr>
+        <w:t xml:space="preserve">    for </w:t>
+      </w:r>
+      <w:proofErr w:type="spellStart"/>
+      <w:r>
+        <w:rPr>
+          <w:lang w:val="en-US"/>
+        </w:rPr>
+        <w:t>i</w:t>
+      </w:r>
+      <w:proofErr w:type="spellEnd"/>
+      <w:r>
+        <w:rPr>
+          <w:lang w:val="en-US"/>
+        </w:rPr>
+        <w:t xml:space="preserve"> in words:</w:t>
+      </w:r>
+    </w:p>
+    <w:p>
+      <w:pPr>
+        <w:pStyle w:val="a6"/>
+        <w:rPr>
+          <w:lang w:val="en-US"/>
+        </w:rPr>
+      </w:pPr>
+      <w:r>
+        <w:rPr>
+          <w:lang w:val="en-US"/>
+        </w:rPr>
+        <w:t xml:space="preserve">        </w:t>
+      </w:r>
+      <w:proofErr w:type="spellStart"/>
+      <w:r>
+        <w:rPr>
+          <w:lang w:val="en-US"/>
+        </w:rPr>
+        <w:t>current_len</w:t>
+      </w:r>
+      <w:proofErr w:type="spellEnd"/>
+      <w:r>
+        <w:rPr>
+          <w:lang w:val="en-US"/>
+        </w:rPr>
+        <w:t xml:space="preserve"> = </w:t>
+      </w:r>
+      <w:proofErr w:type="spellStart"/>
+      <w:r>
+        <w:rPr>
+          <w:lang w:val="en-US"/>
+        </w:rPr>
+        <w:t>len</w:t>
+      </w:r>
+      <w:proofErr w:type="spellEnd"/>
+      <w:r>
+        <w:rPr>
+          <w:lang w:val="en-US"/>
+        </w:rPr>
+        <w:t>(</w:t>
+      </w:r>
+      <w:proofErr w:type="spellStart"/>
+      <w:r>
+        <w:rPr>
+          <w:lang w:val="en-US"/>
+        </w:rPr>
+        <w:t>i</w:t>
+      </w:r>
+      <w:proofErr w:type="spellEnd"/>
+      <w:r>
+        <w:rPr>
+          <w:lang w:val="en-US"/>
+        </w:rPr>
+        <w:t>)</w:t>
+      </w:r>
+    </w:p>
+    <w:p>
+      <w:pPr>
+        <w:pStyle w:val="a6"/>
+        <w:rPr>
+          <w:lang w:val="en-US"/>
+        </w:rPr>
+      </w:pPr>
+      <w:r>
+        <w:rPr>
+          <w:lang w:val="en-US"/>
+        </w:rPr>
+        <w:t xml:space="preserve">        if </w:t>
+      </w:r>
+      <w:proofErr w:type="spellStart"/>
+      <w:r>
+        <w:rPr>
+          <w:lang w:val="en-US"/>
+        </w:rPr>
+        <w:t>current_len</w:t>
+      </w:r>
+      <w:proofErr w:type="spellEnd"/>
+      <w:r>
+        <w:rPr>
+          <w:lang w:val="en-US"/>
+        </w:rPr>
+        <w:t xml:space="preserve"> &gt; </w:t>
+      </w:r>
+      <w:proofErr w:type="spellStart"/>
+      <w:r>
+        <w:rPr>
+          <w:lang w:val="en-US"/>
+        </w:rPr>
+        <w:t>max_len</w:t>
+      </w:r>
+      <w:proofErr w:type="spellEnd"/>
+      <w:r>
+        <w:rPr>
+          <w:lang w:val="en-US"/>
+        </w:rPr>
+        <w:t>:</w:t>
+      </w:r>
+    </w:p>
+    <w:p>
+      <w:pPr>
+        <w:pStyle w:val="a6"/>
+        <w:rPr>
+          <w:lang w:val="en-US"/>
+        </w:rPr>
+      </w:pPr>
+      <w:r>
+        <w:rPr>
+          <w:lang w:val="en-US"/>
+        </w:rPr>
+        <w:t xml:space="preserve">            </w:t>
+      </w:r>
+      <w:proofErr w:type="spellStart"/>
+      <w:r>
+        <w:rPr>
+          <w:lang w:val="en-US"/>
+        </w:rPr>
+        <w:t>max_len</w:t>
+      </w:r>
+      <w:proofErr w:type="spellEnd"/>
+      <w:r>
+        <w:rPr>
+          <w:lang w:val="en-US"/>
+        </w:rPr>
+        <w:t xml:space="preserve"> = </w:t>
+      </w:r>
+      <w:proofErr w:type="spellStart"/>
+      <w:r>
+        <w:rPr>
+          <w:lang w:val="en-US"/>
+        </w:rPr>
+        <w:t>current_len</w:t>
+      </w:r>
+      <w:proofErr w:type="spellEnd"/>
+    </w:p>
+    <w:p>
+      <w:pPr>
+        <w:pStyle w:val="a6"/>
+        <w:rPr>
+          <w:lang w:val="en-US"/>
+        </w:rPr>
+      </w:pPr>
+      <w:r>
+        <w:rPr>
+          <w:lang w:val="en-US"/>
+        </w:rPr>
+        <w:t xml:space="preserve">            </w:t>
+      </w:r>
+      <w:proofErr w:type="spellStart"/>
+      <w:r>
+        <w:rPr>
+          <w:lang w:val="en-US"/>
+        </w:rPr>
+        <w:t>longest_word</w:t>
+      </w:r>
+      <w:proofErr w:type="spellEnd"/>
+      <w:r>
+        <w:rPr>
+          <w:lang w:val="en-US"/>
+        </w:rPr>
+        <w:t xml:space="preserve"> = </w:t>
+      </w:r>
+      <w:proofErr w:type="spellStart"/>
+      <w:r>
+        <w:rPr>
+          <w:lang w:val="en-US"/>
+        </w:rPr>
+        <w:t>i</w:t>
+      </w:r>
+      <w:proofErr w:type="spellEnd"/>
+    </w:p>
+    <w:p>
+      <w:pPr>
+        <w:pStyle w:val="a6"/>
+        <w:rPr>
+          <w:lang w:val="en-US"/>
+        </w:rPr>
+      </w:pPr>
+      <w:r>
+        <w:rPr>
+          <w:lang w:val="en-US"/>
+        </w:rPr>
+        <w:t xml:space="preserve">    </w:t>
+      </w:r>
+      <w:proofErr w:type="gramStart"/>
+      <w:r>
+        <w:rPr>
+          <w:lang w:val="en-US"/>
+        </w:rPr>
+        <w:t>print(</w:t>
+      </w:r>
+      <w:proofErr w:type="spellStart"/>
+      <w:proofErr w:type="gramEnd"/>
+      <w:r>
+        <w:rPr>
+          <w:lang w:val="en-US"/>
+        </w:rPr>
+        <w:t>f'Longest</w:t>
+      </w:r>
+      <w:proofErr w:type="spellEnd"/>
+      <w:r>
+        <w:rPr>
+          <w:lang w:val="en-US"/>
+        </w:rPr>
+        <w:t xml:space="preserve"> word is \'{</w:t>
+      </w:r>
+      <w:proofErr w:type="spellStart"/>
+      <w:r>
+        <w:rPr>
+          <w:lang w:val="en-US"/>
+        </w:rPr>
+        <w:t>longest_word</w:t>
+      </w:r>
+      <w:proofErr w:type="spellEnd"/>
+      <w:r>
+        <w:rPr>
+          <w:lang w:val="en-US"/>
+        </w:rPr>
+        <w:t>}\'')</w:t>
+      </w:r>
+    </w:p>
+    <w:p>
+      <w:pPr>
+        <w:pStyle w:val="a6"/>
+        <w:rPr>
+          <w:lang w:val="en-US"/>
+        </w:rPr>
+      </w:pPr>
+    </w:p>
+    <w:p>
+      <w:pPr>
+        <w:pStyle w:val="a6"/>
+        <w:rPr>
+          <w:lang w:val="en-US"/>
+        </w:rPr>
+      </w:pPr>
+    </w:p>
+    <w:p>
+      <w:pPr>
+        <w:pStyle w:val="a6"/>
+        <w:rPr>
+          <w:lang w:val="en-US"/>
+        </w:rPr>
+      </w:pPr>
+      <w:r>
+        <w:rPr>
+          <w:lang w:val="en-US"/>
+        </w:rPr>
+        <w:t>if __name__ == '__main__':</w:t>
+      </w:r>
+    </w:p>
+    <w:p>
+      <w:pPr>
+        <w:pStyle w:val="a6"/>
+        <w:rPr>
+          <w:lang w:val="en-US"/>
+        </w:rPr>
+      </w:pPr>
+      <w:r>
+        <w:rPr>
+          <w:lang w:val="en-US"/>
+        </w:rPr>
+        <w:t xml:space="preserve">    </w:t>
+      </w:r>
+      <w:proofErr w:type="gramStart"/>
+      <w:r>
+        <w:rPr>
+          <w:lang w:val="en-US"/>
+        </w:rPr>
+        <w:t>main(</w:t>
+      </w:r>
+      <w:proofErr w:type="gramEnd"/>
+      <w:r>
+        <w:rPr>
+          <w:lang w:val="en-US"/>
+        </w:rPr>
+        <w:t>)</w:t>
+      </w:r>
+    </w:p>
+    <w:p>
+      <w:pPr>
+        <w:pStyle w:val="a6"/>
+        <w:rPr>
+          <w:lang w:val="en-US"/>
+        </w:rPr>
+      </w:pPr>
+    </w:p>
+    <w:p>
+      <w:pPr>
+        <w:pStyle w:val="2"/>
+        <w:rPr>
+          <w:lang w:val="en-US"/>
+        </w:rPr>
+      </w:pPr>
+      <w:r>
+        <w:t xml:space="preserve">Ручной </w:t>
+      </w:r>
+      <w:proofErr w:type="spellStart"/>
+      <w:r>
+        <w:t>рассчёт</w:t>
+      </w:r>
+      <w:proofErr w:type="spellEnd"/>
+    </w:p>
+    <w:p>
+      <w:pPr>
+        <w:rPr>
+          <w:rFonts w:eastAsiaTheme="minorEastAsia"/>
+        </w:rPr>
+      </w:pPr>
+      <w:bookmarkStart w:id="12" w:name="_GoBack"/>
+      <m:oMathPara>
+        <m:oMath>
+          <m:r>
+            <m:rPr>
+              <m:sty m:val="p"/>
+            </m:rPr>
+            <w:rPr>
+              <w:rFonts w:ascii="Cambria Math" w:hAnsi="Cambria Math"/>
+            </w:rPr>
+            <m:t xml:space="preserve">words= </m:t>
+          </m:r>
+          <m:d>
+            <m:dPr>
+              <m:begChr m:val="["/>
+              <m:endChr m:val="]"/>
+              <m:ctrlPr>
+                <w:rPr>
+                  <w:rFonts w:ascii="Cambria Math" w:hAnsi="Cambria Math"/>
+                </w:rPr>
+              </m:ctrlPr>
+            </m:dPr>
+            <m:e>
+              <m:m>
+                <m:mPr>
+                  <m:mcs>
+                    <m:mc>
+                      <m:mcPr>
+                        <m:count m:val="2"/>
+                        <m:mcJc m:val="center"/>
+                      </m:mcPr>
+                    </m:mc>
+                  </m:mcs>
+                  <m:ctrlPr>
+                    <w:rPr>
+                      <w:rFonts w:ascii="Cambria Math" w:hAnsi="Cambria Math"/>
+                      <w:i/>
+                    </w:rPr>
+                  </m:ctrlPr>
+                </m:mPr>
+                <m:mr>
+                  <m:e>
+                    <m:m>
+                      <m:mPr>
+                        <m:mcs>
+                          <m:mc>
+                            <m:mcPr>
+                              <m:count m:val="2"/>
+                              <m:mcJc m:val="center"/>
+                            </m:mcPr>
+                          </m:mc>
+                        </m:mcs>
+                        <m:ctrlPr>
+                          <w:rPr>
+                            <w:rFonts w:ascii="Cambria Math" w:hAnsi="Cambria Math"/>
+                            <w:i/>
+                          </w:rPr>
+                        </m:ctrlPr>
+                      </m:mPr>
+                      <m:mr>
+                        <m:e>
+                          <m:r>
+                            <w:rPr>
+                              <w:rFonts w:ascii="Cambria Math" w:hAnsi="Cambria Math"/>
+                            </w:rPr>
+                            <m:t>'</m:t>
+                          </m:r>
+                          <m:r>
+                            <w:rPr>
+                              <w:rFonts w:ascii="Cambria Math" w:hAnsi="Cambria Math"/>
+                            </w:rPr>
+                            <m:t>one</m:t>
+                          </m:r>
+                          <m:r>
+                            <w:rPr>
+                              <w:rFonts w:ascii="Cambria Math" w:hAnsi="Cambria Math"/>
+                            </w:rPr>
+                            <m:t>'</m:t>
+                          </m:r>
+                        </m:e>
+                        <m:e>
+                          <m:r>
+                            <w:rPr>
+                              <w:rFonts w:ascii="Cambria Math" w:hAnsi="Cambria Math"/>
+                            </w:rPr>
+                            <m:t>'</m:t>
+                          </m:r>
+                          <m:r>
+                            <w:rPr>
+                              <w:rFonts w:ascii="Cambria Math" w:hAnsi="Cambria Math"/>
+                            </w:rPr>
+                            <m:t>two</m:t>
+                          </m:r>
+                        </m:e>
+                      </m:mr>
+                    </m:m>
+                    <m:r>
+                      <w:rPr>
+                        <w:rFonts w:ascii="Cambria Math" w:hAnsi="Cambria Math"/>
+                      </w:rPr>
+                      <m:t>'</m:t>
+                    </m:r>
+                  </m:e>
+                  <m:e>
+                    <m:m>
+                      <m:mPr>
+                        <m:mcs>
+                          <m:mc>
+                            <m:mcPr>
+                              <m:count m:val="2"/>
+                              <m:mcJc m:val="center"/>
+                            </m:mcPr>
+                          </m:mc>
+                        </m:mcs>
+                        <m:ctrlPr>
+                          <w:rPr>
+                            <w:rFonts w:ascii="Cambria Math" w:hAnsi="Cambria Math"/>
+                            <w:i/>
+                          </w:rPr>
+                        </m:ctrlPr>
+                      </m:mPr>
+                      <m:mr>
+                        <m:e>
+                          <m:r>
+                            <w:rPr>
+                              <w:rFonts w:ascii="Cambria Math" w:hAnsi="Cambria Math"/>
+                            </w:rPr>
+                            <m:t>'</m:t>
+                          </m:r>
+                          <m:r>
+                            <w:rPr>
+                              <w:rFonts w:ascii="Cambria Math" w:hAnsi="Cambria Math"/>
+                            </w:rPr>
+                            <m:t>three</m:t>
+                          </m:r>
+                          <m:r>
+                            <w:rPr>
+                              <w:rFonts w:ascii="Cambria Math" w:hAnsi="Cambria Math"/>
+                            </w:rPr>
+                            <m:t>'</m:t>
+                          </m:r>
+                        </m:e>
+                        <m:e>
+                          <m:r>
+                            <w:rPr>
+                              <w:rFonts w:ascii="Cambria Math" w:hAnsi="Cambria Math"/>
+                            </w:rPr>
+                            <m:t>'</m:t>
+                          </m:r>
+                          <m:r>
+                            <w:rPr>
+                              <w:rFonts w:ascii="Cambria Math" w:hAnsi="Cambria Math"/>
+                            </w:rPr>
+                            <m:t>four</m:t>
+                          </m:r>
+                          <m:r>
+                            <w:rPr>
+                              <w:rFonts w:ascii="Cambria Math" w:hAnsi="Cambria Math"/>
+                            </w:rPr>
+                            <m:t>'</m:t>
+                          </m:r>
+                        </m:e>
+                      </m:mr>
+                    </m:m>
+                  </m:e>
+                </m:mr>
+              </m:m>
+            </m:e>
+          </m:d>
+        </m:oMath>
+      </m:oMathPara>
+    </w:p>
+    <w:bookmarkEnd w:id="12"/>
+    <w:p>
+      <w:pPr>
+        <w:rPr>
+          <w:rFonts w:eastAsiaTheme="minorEastAsia"/>
+          <w:i/>
+        </w:rPr>
+      </w:pPr>
+      <m:oMathPara>
+        <m:oMath>
+          <m:d>
+            <m:dPr>
+              <m:begChr m:val="["/>
+              <m:endChr m:val="]"/>
+              <m:ctrlPr>
+                <w:rPr>
+                  <w:rFonts w:ascii="Cambria Math" w:hAnsi="Cambria Math"/>
+                  <w:i/>
+                </w:rPr>
+              </m:ctrlPr>
+            </m:dPr>
+            <m:e>
+              <m:m>
+                <m:mPr>
+                  <m:mcs>
+                    <m:mc>
+                      <m:mcPr>
+                        <m:count m:val="2"/>
+                        <m:mcJc m:val="center"/>
+                      </m:mcPr>
+                    </m:mc>
+                  </m:mcs>
+                  <m:ctrlPr>
+                    <w:rPr>
+                      <w:rFonts w:ascii="Cambria Math" w:hAnsi="Cambria Math"/>
+                      <w:i/>
+                    </w:rPr>
+                  </m:ctrlPr>
+                </m:mPr>
+                <m:mr>
+                  <m:e>
+                    <m:m>
+                      <m:mPr>
+                        <m:mcs>
+                          <m:mc>
+                            <m:mcPr>
+                              <m:count m:val="2"/>
+                              <m:mcJc m:val="center"/>
+                            </m:mcPr>
+                          </m:mc>
+                        </m:mcs>
+                        <m:ctrlPr>
+                          <w:rPr>
+                            <w:rFonts w:ascii="Cambria Math" w:hAnsi="Cambria Math"/>
+                            <w:i/>
+                          </w:rPr>
+                        </m:ctrlPr>
+                      </m:mPr>
+                      <m:mr>
+                        <m:e>
+                          <m:r>
+                            <w:rPr>
+                              <w:rFonts w:ascii="Cambria Math" w:hAnsi="Cambria Math"/>
+                            </w:rPr>
+                            <m:t>3</m:t>
+                          </m:r>
+                        </m:e>
+                        <m:e>
+                          <m:r>
+                            <w:rPr>
+                              <w:rFonts w:ascii="Cambria Math" w:hAnsi="Cambria Math"/>
+                            </w:rPr>
+                            <m:t>3</m:t>
+                          </m:r>
+                        </m:e>
+                      </m:mr>
+                    </m:m>
+                  </m:e>
+                  <m:e>
+                    <m:m>
+                      <m:mPr>
+                        <m:mcs>
+                          <m:mc>
+                            <m:mcPr>
+                              <m:count m:val="2"/>
+                              <m:mcJc m:val="center"/>
+                            </m:mcPr>
+                          </m:mc>
+                        </m:mcs>
+                        <m:ctrlPr>
+                          <w:rPr>
+                            <w:rFonts w:ascii="Cambria Math" w:hAnsi="Cambria Math"/>
+                            <w:i/>
+                          </w:rPr>
+                        </m:ctrlPr>
+                      </m:mPr>
+                      <m:mr>
+                        <m:e>
+                          <m:r>
+                            <w:rPr>
+                              <w:rFonts w:ascii="Cambria Math" w:hAnsi="Cambria Math"/>
+                            </w:rPr>
+                            <m:t>5</m:t>
+                          </m:r>
+                        </m:e>
+                        <m:e>
+                          <m:r>
+                            <w:rPr>
+                              <w:rFonts w:ascii="Cambria Math" w:hAnsi="Cambria Math"/>
+                            </w:rPr>
+                            <m:t>4</m:t>
+                          </m:r>
+                        </m:e>
+                      </m:mr>
+                    </m:m>
+                  </m:e>
+                </m:mr>
+              </m:m>
+            </m:e>
+          </m:d>
+        </m:oMath>
+      </m:oMathPara>
+    </w:p>
+    <w:p>
+      <w:pPr>
+        <w:rPr>
+          <w:i/>
+          <w:lang w:val="en-US"/>
+        </w:rPr>
+      </w:pPr>
+      <w:proofErr w:type="spellStart"/>
+      <w:r>
+        <w:rPr>
+          <w:i/>
+          <w:lang w:val="en-US"/>
+        </w:rPr>
+        <w:t>Longest_word</w:t>
+      </w:r>
+      <w:proofErr w:type="spellEnd"/>
+      <w:r>
+        <w:rPr>
+          <w:i/>
+          <w:lang w:val="en-US"/>
+        </w:rPr>
+        <w:t xml:space="preserve"> = ‘three’</w:t>
+      </w:r>
+    </w:p>
+    <w:p>
+      <w:pPr>
+        <w:spacing w:line="240" w:lineRule="auto"/>
+        <w:jc w:val="left"/>
+        <w:rPr>
+          <w:rFonts w:eastAsiaTheme="minorEastAsia"/>
+          <w:lang w:val="en-US"/>
+        </w:rPr>
+      </w:pPr>
+      <w:r>
+        <w:rPr>
+          <w:rFonts w:eastAsiaTheme="minorEastAsia"/>
+          <w:lang w:val="en-US"/>
+        </w:rPr>
+        <w:br w:type="page"/>
+      </w:r>
+    </w:p>
+    <w:p>
+      <w:pPr>
+        <w:rPr>
+          <w:rFonts w:eastAsiaTheme="minorEastAsia"/>
+          <w:lang w:val="en-US"/>
+        </w:rPr>
+      </w:pPr>
+    </w:p>
+    <w:p>
+      <w:pPr>
+        <w:pStyle w:val="1"/>
+        <w:rPr>
+          <w:rFonts w:eastAsiaTheme="minorEastAsia"/>
+        </w:rPr>
+      </w:pPr>
+      <w:bookmarkStart w:id="13" w:name="_Toc54611910"/>
+      <w:r>
+        <w:rPr>
+          <w:rFonts w:eastAsiaTheme="minorEastAsia"/>
+        </w:rPr>
+        <w:t>Лабораторная работа №4</w:t>
+      </w:r>
+      <w:bookmarkEnd w:id="13"/>
+    </w:p>
+    <w:p>
+      <w:pPr>
+        <w:pStyle w:val="2"/>
+      </w:pPr>
+      <w:bookmarkStart w:id="14" w:name="_Toc54611911"/>
+      <w:r>
+        <w:t>Текст задания</w:t>
+      </w:r>
+      <w:bookmarkEnd w:id="14"/>
+    </w:p>
+    <w:p>
+      <w:r>
+        <w:rPr>
+          <w:noProof/>
+          <w:lang w:eastAsia="ru-RU"/>
+        </w:rPr>
+        <w:drawing>
+          <wp:inline distT="0" distB="0" distL="0" distR="0" wp14:anchorId="26191D77" wp14:editId="6ECAD0F2">
+            <wp:extent cx="4960620" cy="1745688"/>
+            <wp:effectExtent l="0" t="0" r="0" b="6985"/>
+            <wp:docPr id="13" name="Рисунок 13"/>
+            <wp:cNvGraphicFramePr>
+              <a:graphicFrameLocks xmlns:a="http://schemas.openxmlformats.org/drawingml/2006/main" noChangeAspect="1"/>
+            </wp:cNvGraphicFramePr>
+            <a:graphic xmlns:a="http://schemas.openxmlformats.org/drawingml/2006/main">
+              <a:graphicData uri="http://schemas.openxmlformats.org/drawingml/2006/picture">
+                <pic:pic xmlns:pic="http://schemas.openxmlformats.org/drawingml/2006/picture">
+                  <pic:nvPicPr>
+                    <pic:cNvPr id="1" name=""/>
+                    <pic:cNvPicPr/>
+                  </pic:nvPicPr>
+                  <pic:blipFill>
+                    <a:blip r:embed="rId15"/>
+                    <a:stretch>
+                      <a:fillRect/>
+                    </a:stretch>
+                  </pic:blipFill>
+                  <pic:spPr>
+                    <a:xfrm>
+                      <a:off x="0" y="0"/>
                       <a:ext cx="4988165" cy="1755381"/>
                     </a:xfrm>
                     <a:prstGeom prst="rect">
@@ -4899,8 +5936,9 @@
       <w:pPr>
         <w:pStyle w:val="2"/>
       </w:pPr>
-      <w:bookmarkStart w:id="15" w:name="_Toc53331843"/>
-      <w:r>
+      <w:bookmarkStart w:id="15" w:name="_Toc54611912"/>
+      <w:r>
+        <w:lastRenderedPageBreak/>
         <w:t>Блок-схема программы</w:t>
       </w:r>
       <w:bookmarkEnd w:id="15"/>
@@ -4927,7 +5965,7 @@
                     <pic:cNvPicPr/>
                   </pic:nvPicPr>
                   <pic:blipFill>
-                    <a:blip r:embed="rId14">
+                    <a:blip r:embed="rId16">
                       <a:extLst>
                         <a:ext uri="{28A0092B-C50C-407E-A947-70E740481C1C}">
                           <a14:useLocalDpi xmlns:a14="http://schemas.microsoft.com/office/drawing/2010/main" val="0"/>
@@ -4957,11 +5995,24 @@
     <w:p>
       <w:pPr>
         <w:pStyle w:val="2"/>
-      </w:pPr>
-      <w:r>
-        <w:lastRenderedPageBreak/>
-        <w:t>Код программы</w:t>
-      </w:r>
+        <w:rPr>
+          <w:lang w:val="en-US"/>
+        </w:rPr>
+      </w:pPr>
+      <w:bookmarkStart w:id="16" w:name="_Toc54611913"/>
+      <w:r>
+        <w:t>Код</w:t>
+      </w:r>
+      <w:r>
+        <w:rPr>
+          <w:lang w:val="en-US"/>
+        </w:rPr>
+        <w:t xml:space="preserve"> </w:t>
+      </w:r>
+      <w:r>
+        <w:t>программы</w:t>
+      </w:r>
+      <w:bookmarkEnd w:id="16"/>
     </w:p>
     <w:p>
       <w:pPr>
@@ -5360,6 +6411,7 @@
         <w:rPr>
           <w:lang w:val="en-US"/>
         </w:rPr>
+        <w:lastRenderedPageBreak/>
         <w:t xml:space="preserve">        f += </w:t>
       </w:r>
       <w:proofErr w:type="spellStart"/>
@@ -5484,11 +6536,11 @@
       <w:pPr>
         <w:pStyle w:val="2"/>
       </w:pPr>
-      <w:bookmarkStart w:id="16" w:name="_Toc53331844"/>
+      <w:bookmarkStart w:id="17" w:name="_Toc54611914"/>
       <w:r>
         <w:t>Ручной расчёт</w:t>
       </w:r>
-      <w:bookmarkEnd w:id="16"/>
+      <w:bookmarkEnd w:id="17"/>
     </w:p>
     <w:p>
       <w:pPr>
@@ -5683,13 +6735,7 @@
             <w:rPr>
               <w:rFonts w:ascii="Cambria Math" w:hAnsi="Cambria Math"/>
             </w:rPr>
-            <m:t>β</m:t>
-          </m:r>
-          <m:r>
-            <w:rPr>
-              <w:rFonts w:ascii="Cambria Math" w:hAnsi="Cambria Math"/>
-            </w:rPr>
-            <m:t xml:space="preserve">= </m:t>
+            <m:t xml:space="preserve">β= </m:t>
           </m:r>
           <m:d>
             <m:dPr>
@@ -5870,13 +6916,7 @@
             <w:rPr>
               <w:rFonts w:ascii="Cambria Math" w:hAnsi="Cambria Math"/>
             </w:rPr>
-            <m:t xml:space="preserve">γ= </m:t>
-          </m:r>
-          <m:r>
-            <w:rPr>
-              <w:rFonts w:ascii="Cambria Math" w:hAnsi="Cambria Math"/>
-            </w:rPr>
-            <m:t xml:space="preserve"> </m:t>
+            <m:t xml:space="preserve">γ=  </m:t>
           </m:r>
           <m:d>
             <m:dPr>
@@ -5932,13 +6972,7 @@
                             <w:rPr>
                               <w:rFonts w:ascii="Cambria Math" w:hAnsi="Cambria Math"/>
                             </w:rPr>
-                            <m:t>2</m:t>
-                          </m:r>
-                          <m:r>
-                            <w:rPr>
-                              <w:rFonts w:ascii="Cambria Math" w:hAnsi="Cambria Math"/>
-                            </w:rPr>
-                            <m:t>/1</m:t>
+                            <m:t>2/1</m:t>
                           </m:r>
                         </m:e>
                         <m:e>
@@ -5946,13 +6980,7 @@
                             <w:rPr>
                               <w:rFonts w:ascii="Cambria Math" w:hAnsi="Cambria Math"/>
                             </w:rPr>
-                            <m:t>4</m:t>
-                          </m:r>
-                          <m:r>
-                            <w:rPr>
-                              <w:rFonts w:ascii="Cambria Math" w:hAnsi="Cambria Math"/>
-                            </w:rPr>
-                            <m:t>/2</m:t>
+                            <m:t>4/2</m:t>
                           </m:r>
                         </m:e>
                         <m:e>
@@ -5960,13 +6988,7 @@
                             <w:rPr>
                               <w:rFonts w:ascii="Cambria Math" w:hAnsi="Cambria Math"/>
                             </w:rPr>
-                            <m:t>6</m:t>
-                          </m:r>
-                          <m:r>
-                            <w:rPr>
-                              <w:rFonts w:ascii="Cambria Math" w:hAnsi="Cambria Math"/>
-                            </w:rPr>
-                            <m:t>/3</m:t>
+                            <m:t>6/3</m:t>
                           </m:r>
                         </m:e>
                       </m:mr>
@@ -5996,13 +7018,7 @@
                             <w:rPr>
                               <w:rFonts w:ascii="Cambria Math" w:hAnsi="Cambria Math"/>
                             </w:rPr>
-                            <m:t>8</m:t>
-                          </m:r>
-                          <m:r>
-                            <w:rPr>
-                              <w:rFonts w:ascii="Cambria Math" w:hAnsi="Cambria Math"/>
-                            </w:rPr>
-                            <m:t>/4</m:t>
+                            <m:t>8/4</m:t>
                           </m:r>
                         </m:e>
                         <m:e>
@@ -6010,13 +7026,7 @@
                             <w:rPr>
                               <w:rFonts w:ascii="Cambria Math" w:hAnsi="Cambria Math"/>
                             </w:rPr>
-                            <m:t>10</m:t>
-                          </m:r>
-                          <m:r>
-                            <w:rPr>
-                              <w:rFonts w:ascii="Cambria Math" w:hAnsi="Cambria Math"/>
-                            </w:rPr>
-                            <m:t>/5</m:t>
+                            <m:t>10/5</m:t>
                           </m:r>
                         </m:e>
                         <m:e>
@@ -6024,13 +7034,7 @@
                             <w:rPr>
                               <w:rFonts w:ascii="Cambria Math" w:hAnsi="Cambria Math"/>
                             </w:rPr>
-                            <m:t>12</m:t>
-                          </m:r>
-                          <m:r>
-                            <w:rPr>
-                              <w:rFonts w:ascii="Cambria Math" w:hAnsi="Cambria Math"/>
-                            </w:rPr>
-                            <m:t>/6</m:t>
+                            <m:t>12/6</m:t>
                           </m:r>
                         </m:e>
                       </m:mr>
@@ -6060,13 +7064,7 @@
                             <w:rPr>
                               <w:rFonts w:ascii="Cambria Math" w:hAnsi="Cambria Math"/>
                             </w:rPr>
-                            <m:t>14</m:t>
-                          </m:r>
-                          <m:r>
-                            <w:rPr>
-                              <w:rFonts w:ascii="Cambria Math" w:hAnsi="Cambria Math"/>
-                            </w:rPr>
-                            <m:t>/7</m:t>
+                            <m:t>14/7</m:t>
                           </m:r>
                         </m:e>
                         <m:e>
@@ -6074,13 +7072,7 @@
                             <w:rPr>
                               <w:rFonts w:ascii="Cambria Math" w:hAnsi="Cambria Math"/>
                             </w:rPr>
-                            <m:t>16</m:t>
-                          </m:r>
-                          <m:r>
-                            <w:rPr>
-                              <w:rFonts w:ascii="Cambria Math" w:hAnsi="Cambria Math"/>
-                            </w:rPr>
-                            <m:t>/8</m:t>
+                            <m:t>16/8</m:t>
                           </m:r>
                         </m:e>
                       </m:mr>
@@ -6297,8 +7289,21 @@
           </m:r>
         </m:oMath>
       </m:oMathPara>
-      <w:bookmarkStart w:id="17" w:name="_GoBack"/>
-      <w:bookmarkEnd w:id="17"/>
+    </w:p>
+    <w:p>
+      <w:pPr>
+        <w:spacing w:line="240" w:lineRule="auto"/>
+        <w:jc w:val="left"/>
+        <w:rPr>
+          <w:rFonts w:eastAsiaTheme="majorEastAsia" w:cstheme="majorBidi"/>
+        </w:rPr>
+      </w:pPr>
+      <w:r>
+        <w:rPr>
+          <w:rFonts w:eastAsiaTheme="majorEastAsia" w:cstheme="majorBidi"/>
+        </w:rPr>
+        <w:br w:type="page"/>
+      </w:r>
     </w:p>
     <w:p>
       <w:pPr>
@@ -7096,13 +8101,6 @@
     <w:pitch w:val="variable"/>
     <w:sig w:usb0="E0002EFF" w:usb1="C000785B" w:usb2="00000009" w:usb3="00000000" w:csb0="000001FF" w:csb1="00000000"/>
   </w:font>
-  <w:font w:name="Cambria Math">
-    <w:panose1 w:val="02040503050406030204"/>
-    <w:charset w:val="CC"/>
-    <w:family w:val="roman"/>
-    <w:pitch w:val="variable"/>
-    <w:sig w:usb0="E00006FF" w:usb1="420024FF" w:usb2="02000000" w:usb3="00000000" w:csb0="0000019F" w:csb1="00000000"/>
-  </w:font>
   <w:font w:name="Gill Sans MT">
     <w:panose1 w:val="020B0502020104020203"/>
     <w:charset w:val="00"/>
@@ -7116,6 +8114,13 @@
     <w:family w:val="swiss"/>
     <w:pitch w:val="variable"/>
     <w:sig w:usb0="E4002EFF" w:usb1="C000E47F" w:usb2="00000009" w:usb3="00000000" w:csb0="000001FF" w:csb1="00000000"/>
+  </w:font>
+  <w:font w:name="Cambria Math">
+    <w:panose1 w:val="02040503050406030204"/>
+    <w:charset w:val="CC"/>
+    <w:family w:val="roman"/>
+    <w:pitch w:val="variable"/>
+    <w:sig w:usb0="E00006FF" w:usb1="420024FF" w:usb2="02000000" w:usb3="00000000" w:csb0="0000019F" w:csb1="00000000"/>
   </w:font>
   <w:font w:name="Calibri Light">
     <w:panose1 w:val="020F0302020204030204"/>
@@ -7143,8 +8148,10 @@
   <w:rsids>
     <w:rsidRoot w:val="00795A13"/>
     <w:rsid w:val="00132B03"/>
+    <w:rsid w:val="00336173"/>
     <w:rsid w:val="00416654"/>
     <w:rsid w:val="00795A13"/>
+    <w:rsid w:val="00AA7597"/>
   </w:rsids>
   <m:mathPr>
     <m:mathFont m:val="Cambria Math"/>
@@ -7593,7 +8600,7 @@
     <w:basedOn w:val="a0"/>
     <w:uiPriority w:val="99"/>
     <w:semiHidden/>
-    <w:rsid w:val="00132B03"/>
+    <w:rsid w:val="00AA7597"/>
     <w:rPr>
       <w:color w:val="808080"/>
     </w:rPr>
@@ -7904,6 +8911,15 @@
 </file>
 
 <file path=customXml/item1.xml><?xml version="1.0" encoding="utf-8"?>
+<?mso-contentType ?>
+<FormTemplates xmlns="http://schemas.microsoft.com/sharepoint/v3/contenttype/forms">
+  <Display>DocumentLibraryForm</Display>
+  <Edit>DocumentLibraryForm</Edit>
+  <New>DocumentLibraryForm</New>
+</FormTemplates>
+</file>
+
+<file path=customXml/item2.xml><?xml version="1.0" encoding="utf-8"?>
 <ct:contentTypeSchema xmlns:ct="http://schemas.microsoft.com/office/2006/metadata/contentType" xmlns:ma="http://schemas.microsoft.com/office/2006/metadata/properties/metaAttributes" ct:_="" ma:_="" ma:contentTypeName="Документ" ma:contentTypeID="0x010100B85754ABBD57F546BA1D022E052368CB" ma:contentTypeVersion="6" ma:contentTypeDescription="Создание документа." ma:contentTypeScope="" ma:versionID="14878cb65c45232cecff41670515ba99">
   <xsd:schema xmlns:xsd="http://www.w3.org/2001/XMLSchema" xmlns:xs="http://www.w3.org/2001/XMLSchema" xmlns:p="http://schemas.microsoft.com/office/2006/metadata/properties" xmlns:ns2="37720edb-4d1e-41b3-8b0a-dbcef14f1691" targetNamespace="http://schemas.microsoft.com/office/2006/metadata/properties" ma:root="true" ma:fieldsID="2dbf06ca9624626a89f5d894688a281f" ns2:_="">
     <xsd:import namespace="37720edb-4d1e-41b3-8b0a-dbcef14f1691"/>
@@ -8061,15 +9077,6 @@
 </ct:contentTypeSchema>
 </file>
 
-<file path=customXml/item2.xml><?xml version="1.0" encoding="utf-8"?>
-<?mso-contentType ?>
-<FormTemplates xmlns="http://schemas.microsoft.com/sharepoint/v3/contenttype/forms">
-  <Display>DocumentLibraryForm</Display>
-  <Edit>DocumentLibraryForm</Edit>
-  <New>DocumentLibraryForm</New>
-</FormTemplates>
-</file>
-
 <file path=customXml/item3.xml><?xml version="1.0" encoding="utf-8"?>
 <p:properties xmlns:p="http://schemas.microsoft.com/office/2006/metadata/properties" xmlns:xsi="http://www.w3.org/2001/XMLSchema-instance" xmlns:pc="http://schemas.microsoft.com/office/infopath/2007/PartnerControls">
   <documentManagement/>
@@ -8081,6 +9088,14 @@
 </file>
 
 <file path=customXml/itemProps1.xml><?xml version="1.0" encoding="utf-8"?>
+<ds:datastoreItem xmlns:ds="http://schemas.openxmlformats.org/officeDocument/2006/customXml" ds:itemID="{F3460A77-F609-481D-ADB0-7C6CE6EDE8C4}">
+  <ds:schemaRefs>
+    <ds:schemaRef ds:uri="http://schemas.microsoft.com/sharepoint/v3/contenttype/forms"/>
+  </ds:schemaRefs>
+</ds:datastoreItem>
+</file>
+
+<file path=customXml/itemProps2.xml><?xml version="1.0" encoding="utf-8"?>
 <ds:datastoreItem xmlns:ds="http://schemas.openxmlformats.org/officeDocument/2006/customXml" ds:itemID="{2047BB1A-4786-445A-8CF1-65EC2C113669}">
   <ds:schemaRefs>
     <ds:schemaRef ds:uri="http://schemas.microsoft.com/office/2006/metadata/contentType"/>
@@ -8098,14 +9113,6 @@
 </ds:datastoreItem>
 </file>
 
-<file path=customXml/itemProps2.xml><?xml version="1.0" encoding="utf-8"?>
-<ds:datastoreItem xmlns:ds="http://schemas.openxmlformats.org/officeDocument/2006/customXml" ds:itemID="{F3460A77-F609-481D-ADB0-7C6CE6EDE8C4}">
-  <ds:schemaRefs>
-    <ds:schemaRef ds:uri="http://schemas.microsoft.com/sharepoint/v3/contenttype/forms"/>
-  </ds:schemaRefs>
-</ds:datastoreItem>
-</file>
-
 <file path=customXml/itemProps3.xml><?xml version="1.0" encoding="utf-8"?>
 <ds:datastoreItem xmlns:ds="http://schemas.openxmlformats.org/officeDocument/2006/customXml" ds:itemID="{F9107500-1873-4BD4-B11E-FC2AFDDD3065}">
   <ds:schemaRefs>
@@ -8116,7 +9123,7 @@
 </file>
 
 <file path=customXml/itemProps4.xml><?xml version="1.0" encoding="utf-8"?>
-<ds:datastoreItem xmlns:ds="http://schemas.openxmlformats.org/officeDocument/2006/customXml" ds:itemID="{CBB3BBE9-DC1A-468A-B801-21E6E48C4E49}">
+<ds:datastoreItem xmlns:ds="http://schemas.openxmlformats.org/officeDocument/2006/customXml" ds:itemID="{89BCD7DB-C3AE-477B-B828-2E815FFE02DA}">
   <ds:schemaRefs>
     <ds:schemaRef ds:uri="http://schemas.openxmlformats.org/officeDocument/2006/bibliography"/>
   </ds:schemaRefs>

</xml_diff>